<commit_message>
Implementação web-data-viz Concluída para Gráfico de Plantas.
</commit_message>
<xml_diff>
--- a/Documentos/Documentação-projeto-individual.docx
+++ b/Documentos/Documentação-projeto-individual.docx
@@ -3622,50 +3622,84 @@
           <w:color w:val="262626" w:themeColor="text1" w:themeTint="D9"/>
         </w:rPr>
         <w:lastRenderedPageBreak/>
-        <w:t xml:space="preserve">"Se pensarmos em nossa relação com a natureza, ela nos lembra que estamos inseridos no mundo natural, como espécie", destaca </w:t>
-      </w:r>
-      <w:proofErr w:type="spellStart"/>
-      <w:r>
-        <w:rPr>
-          <w:color w:val="262626" w:themeColor="text1" w:themeTint="D9"/>
-        </w:rPr>
-        <w:t>Patricia</w:t>
-      </w:r>
-      <w:proofErr w:type="spellEnd"/>
+        <w:t>"Se pensarmos em nossa relação com a natureza, ela nos lembra que estamos inseridos no mundo natural, como espécie", destaca Patricia Hasbach, psicoterapeuta e ecopsicóloga em Eugene, Oregon, Estados Unidos. "Estamos meio que voltando para casa quando entramos em espaços azuis ou verdes. Isso promove um sentimento de fazer parte de algo maior do que nós mesmos. Os médicos não costumam prescrever que seus pacientes passem tempo na natureza, mas talvez devessem."</w:t>
+      </w:r>
+    </w:p>
+    <w:p>
+      <w:pPr>
+        <w:jc w:val="both"/>
+        <w:rPr>
+          <w:color w:val="262626" w:themeColor="text1" w:themeTint="D9"/>
+        </w:rPr>
+      </w:pPr>
+      <w:r>
+        <w:rPr>
+          <w:color w:val="262626" w:themeColor="text1" w:themeTint="D9"/>
+        </w:rPr>
+        <w:t>A experiência na natureza está associada a uma melhora em vários índices de saúde, como a diminuição da pressão arterial, a redução dos hormônios associados ao estresse,</w:t>
+      </w:r>
+      <w:r>
+        <w:rPr>
+          <w:color w:val="262626" w:themeColor="text1" w:themeTint="D9"/>
+        </w:rPr>
+        <w:t xml:space="preserve"> aumento na atividade das células do sistema imunológico,</w:t>
+      </w:r>
+      <w:r>
+        <w:rPr>
+          <w:color w:val="262626" w:themeColor="text1" w:themeTint="D9"/>
+        </w:rPr>
+        <w:t xml:space="preserve"> a melhora dos batimentos cardíacos, do humor, da função cognitiva,</w:t>
+      </w:r>
+      <w:r>
+        <w:rPr>
+          <w:color w:val="262626" w:themeColor="text1" w:themeTint="D9"/>
+        </w:rPr>
+        <w:t xml:space="preserve"> além de aliviar os sintomas de Alzheimer, demência, depressão</w:t>
+      </w:r>
+      <w:r>
+        <w:rPr>
+          <w:color w:val="262626" w:themeColor="text1" w:themeTint="D9"/>
+        </w:rPr>
+        <w:t xml:space="preserve"> dentre outros aspectos.</w:t>
+      </w:r>
+      <w:r>
+        <w:rPr>
+          <w:color w:val="262626" w:themeColor="text1" w:themeTint="D9"/>
+        </w:rPr>
+        <w:t xml:space="preserve"> Além disso, ela </w:t>
+      </w:r>
+      <w:r>
+        <w:rPr>
+          <w:color w:val="262626" w:themeColor="text1" w:themeTint="D9"/>
+        </w:rPr>
+        <w:t>estimula nossa criatividade e pensamento inovador, melhorando nossa capacidade de resolver problemas e gerar ideias.</w:t>
+      </w:r>
+    </w:p>
+    <w:p>
+      <w:pPr>
+        <w:jc w:val="both"/>
+        <w:rPr>
+          <w:color w:val="262626" w:themeColor="text1" w:themeTint="D9"/>
+        </w:rPr>
+      </w:pPr>
+      <w:r>
+        <w:rPr>
+          <w:color w:val="262626" w:themeColor="text1" w:themeTint="D9"/>
+        </w:rPr>
+        <w:t>Uma p</w:t>
+      </w:r>
+      <w:r>
+        <w:rPr>
+          <w:color w:val="262626" w:themeColor="text1" w:themeTint="D9"/>
+        </w:rPr>
+        <w:t>esquisa publicada no The World Journal of Biological Psychiatry (Revista Mundial de Psiquiatria Biológica) mostrou que isto altera até mesmo a estrutura cerebral, aumentando a massa cinzenta no córtex pré-frontal, região envolvida no planejamento, na regulação das ações e no desempenho cognitivo.</w:t>
+      </w:r>
       <w:r>
         <w:rPr>
           <w:color w:val="262626" w:themeColor="text1" w:themeTint="D9"/>
         </w:rPr>
         <w:t xml:space="preserve"> </w:t>
       </w:r>
-      <w:proofErr w:type="spellStart"/>
-      <w:r>
-        <w:rPr>
-          <w:color w:val="262626" w:themeColor="text1" w:themeTint="D9"/>
-        </w:rPr>
-        <w:t>Hasbach</w:t>
-      </w:r>
-      <w:proofErr w:type="spellEnd"/>
-      <w:r>
-        <w:rPr>
-          <w:color w:val="262626" w:themeColor="text1" w:themeTint="D9"/>
-        </w:rPr>
-        <w:t xml:space="preserve">, psicoterapeuta e </w:t>
-      </w:r>
-      <w:proofErr w:type="spellStart"/>
-      <w:r>
-        <w:rPr>
-          <w:color w:val="262626" w:themeColor="text1" w:themeTint="D9"/>
-        </w:rPr>
-        <w:t>ecopsicóloga</w:t>
-      </w:r>
-      <w:proofErr w:type="spellEnd"/>
-      <w:r>
-        <w:rPr>
-          <w:color w:val="262626" w:themeColor="text1" w:themeTint="D9"/>
-        </w:rPr>
-        <w:t xml:space="preserve"> em Eugene, Oregon, Estados Unidos. "Estamos meio que voltando para casa quando entramos em espaços azuis ou verdes. Isso promove um sentimento de fazer parte de algo maior do que nós mesmos. Os médicos não costumam prescrever que seus pacientes passem tempo na natureza, mas talvez devessem."</w:t>
-      </w:r>
     </w:p>
     <w:p>
       <w:pPr>
@@ -3678,43 +3712,61 @@
         <w:rPr>
           <w:color w:val="262626" w:themeColor="text1" w:themeTint="D9"/>
         </w:rPr>
-        <w:t>A experiência na natureza está associada a uma melhora em vários índices de saúde, como a diminuição da pressão arterial, a redução dos hormônios associados ao estresse,</w:t>
-      </w:r>
-      <w:r>
-        <w:rPr>
-          <w:color w:val="262626" w:themeColor="text1" w:themeTint="D9"/>
-        </w:rPr>
-        <w:t xml:space="preserve"> aumento na atividade das células do sistema imunológico,</w:t>
-      </w:r>
-      <w:r>
-        <w:rPr>
-          <w:color w:val="262626" w:themeColor="text1" w:themeTint="D9"/>
-        </w:rPr>
-        <w:t xml:space="preserve"> a melhora dos batimentos cardíacos, do humor, da função cognitiva,</w:t>
-      </w:r>
-      <w:r>
-        <w:rPr>
-          <w:color w:val="262626" w:themeColor="text1" w:themeTint="D9"/>
-        </w:rPr>
-        <w:t xml:space="preserve"> além de aliviar os sintomas de Alzheimer, demência, depressão</w:t>
-      </w:r>
-      <w:r>
-        <w:rPr>
-          <w:color w:val="262626" w:themeColor="text1" w:themeTint="D9"/>
-        </w:rPr>
-        <w:t xml:space="preserve"> dentre outros aspectos.</w:t>
-      </w:r>
-      <w:r>
-        <w:rPr>
-          <w:color w:val="262626" w:themeColor="text1" w:themeTint="D9"/>
-        </w:rPr>
-        <w:t xml:space="preserve"> Além disso, ela </w:t>
-      </w:r>
-      <w:r>
-        <w:rPr>
-          <w:color w:val="262626" w:themeColor="text1" w:themeTint="D9"/>
-        </w:rPr>
-        <w:t>estimula nossa criatividade e pensamento inovador, melhorando nossa capacidade de resolver problemas e gerar ideias.</w:t>
+        <w:t xml:space="preserve">A prática </w:t>
+      </w:r>
+      <w:r>
+        <w:rPr>
+          <w:color w:val="262626" w:themeColor="text1" w:themeTint="D9"/>
+        </w:rPr>
+        <w:t xml:space="preserve">Japonesa de </w:t>
+      </w:r>
+      <w:r>
+        <w:rPr>
+          <w:color w:val="262626" w:themeColor="text1" w:themeTint="D9"/>
+        </w:rPr>
+        <w:t xml:space="preserve">"banhos de floresta", </w:t>
+      </w:r>
+      <w:r>
+        <w:rPr>
+          <w:color w:val="262626" w:themeColor="text1" w:themeTint="D9"/>
+        </w:rPr>
+        <w:t xml:space="preserve">por exemplo, </w:t>
+      </w:r>
+      <w:r>
+        <w:rPr>
+          <w:color w:val="262626" w:themeColor="text1" w:themeTint="D9"/>
+        </w:rPr>
+        <w:t>ou shinrin-yoku, surgiram nos anos 1980 como uma forma de terapia psicológica e física</w:t>
+      </w:r>
+      <w:r>
+        <w:rPr>
+          <w:color w:val="262626" w:themeColor="text1" w:themeTint="D9"/>
+        </w:rPr>
+        <w:t xml:space="preserve"> que envolve caminhar ou passar um tempo em uma floresta absorvendo sua atmosfera e inalando suas substâncias perfumadas chamadas fitoncidas, que são liberadas pelas árvores, isso reduz a pressão arterial das pessoas, aumenta em 50% as chamadas "células exterminadoras naturais", um tipo de linfócito necessário para o funcionamento do sistema imunitário inato, alivia os sintomas depressivos e melhora sua saúde mental, </w:t>
+      </w:r>
+      <w:r>
+        <w:rPr>
+          <w:color w:val="262626" w:themeColor="text1" w:themeTint="D9"/>
+        </w:rPr>
+        <w:t>atingi</w:t>
+      </w:r>
+      <w:r>
+        <w:rPr>
+          <w:color w:val="262626" w:themeColor="text1" w:themeTint="D9"/>
+        </w:rPr>
+        <w:t>ndo</w:t>
+      </w:r>
+      <w:r>
+        <w:rPr>
+          <w:color w:val="262626" w:themeColor="text1" w:themeTint="D9"/>
+        </w:rPr>
+        <w:t xml:space="preserve"> um certo estado de bem-estar</w:t>
+      </w:r>
+      <w:r>
+        <w:rPr>
+          <w:color w:val="262626" w:themeColor="text1" w:themeTint="D9"/>
+        </w:rPr>
+        <w:t>.</w:t>
       </w:r>
     </w:p>
     <w:p>
@@ -3728,75 +3780,7 @@
         <w:rPr>
           <w:color w:val="262626" w:themeColor="text1" w:themeTint="D9"/>
         </w:rPr>
-        <w:t>Uma p</w:t>
-      </w:r>
-      <w:r>
-        <w:rPr>
-          <w:color w:val="262626" w:themeColor="text1" w:themeTint="D9"/>
-        </w:rPr>
-        <w:t xml:space="preserve">esquisa publicada no The World </w:t>
-      </w:r>
-      <w:proofErr w:type="spellStart"/>
-      <w:r>
-        <w:rPr>
-          <w:color w:val="262626" w:themeColor="text1" w:themeTint="D9"/>
-        </w:rPr>
-        <w:t>Journal</w:t>
-      </w:r>
-      <w:proofErr w:type="spellEnd"/>
-      <w:r>
-        <w:rPr>
-          <w:color w:val="262626" w:themeColor="text1" w:themeTint="D9"/>
-        </w:rPr>
-        <w:t xml:space="preserve"> </w:t>
-      </w:r>
-      <w:proofErr w:type="spellStart"/>
-      <w:r>
-        <w:rPr>
-          <w:color w:val="262626" w:themeColor="text1" w:themeTint="D9"/>
-        </w:rPr>
-        <w:t>of</w:t>
-      </w:r>
-      <w:proofErr w:type="spellEnd"/>
-      <w:r>
-        <w:rPr>
-          <w:color w:val="262626" w:themeColor="text1" w:themeTint="D9"/>
-        </w:rPr>
-        <w:t xml:space="preserve"> </w:t>
-      </w:r>
-      <w:proofErr w:type="spellStart"/>
-      <w:r>
-        <w:rPr>
-          <w:color w:val="262626" w:themeColor="text1" w:themeTint="D9"/>
-        </w:rPr>
-        <w:t>Biological</w:t>
-      </w:r>
-      <w:proofErr w:type="spellEnd"/>
-      <w:r>
-        <w:rPr>
-          <w:color w:val="262626" w:themeColor="text1" w:themeTint="D9"/>
-        </w:rPr>
-        <w:t xml:space="preserve"> </w:t>
-      </w:r>
-      <w:proofErr w:type="spellStart"/>
-      <w:r>
-        <w:rPr>
-          <w:color w:val="262626" w:themeColor="text1" w:themeTint="D9"/>
-        </w:rPr>
-        <w:t>Psychiatry</w:t>
-      </w:r>
-      <w:proofErr w:type="spellEnd"/>
-      <w:r>
-        <w:rPr>
-          <w:color w:val="262626" w:themeColor="text1" w:themeTint="D9"/>
-        </w:rPr>
-        <w:t xml:space="preserve"> (Revista Mundial de Psiquiatria Biológica) mostrou que isto altera até mesmo a estrutura cerebral, aumentando a massa cinzenta no córtex pré-frontal, região envolvida no planejamento, na regulação das ações e no desempenho cognitivo.</w:t>
-      </w:r>
-      <w:r>
-        <w:rPr>
-          <w:color w:val="262626" w:themeColor="text1" w:themeTint="D9"/>
-        </w:rPr>
-        <w:t xml:space="preserve"> </w:t>
+        <w:t>"Quando estamos na natureza, geralmente estamos operando em um ritmo diferente", diz Hasbach, autor de Grounded: A Guided Journal to Help You Reconnect with the Power of Nature-and Yourself (Um diário guiado para ajudá-lo a se reconectar com o poder da natureza e consigo mesmo). "Isso permite a estimulação sensorial, permitindo-nos absorver o que vemos, ouvimos, cheiramos e sentimos. Isso nos ajuda a estar totalmente presentes."</w:t>
       </w:r>
     </w:p>
     <w:p>
@@ -3810,89 +3794,13 @@
         <w:rPr>
           <w:color w:val="262626" w:themeColor="text1" w:themeTint="D9"/>
         </w:rPr>
-        <w:t xml:space="preserve">A prática </w:t>
-      </w:r>
-      <w:r>
-        <w:rPr>
-          <w:color w:val="262626" w:themeColor="text1" w:themeTint="D9"/>
-        </w:rPr>
-        <w:t xml:space="preserve">Japonesa de </w:t>
-      </w:r>
-      <w:r>
-        <w:rPr>
-          <w:color w:val="262626" w:themeColor="text1" w:themeTint="D9"/>
-        </w:rPr>
-        <w:t xml:space="preserve">"banhos de floresta", </w:t>
-      </w:r>
-      <w:r>
-        <w:rPr>
-          <w:color w:val="262626" w:themeColor="text1" w:themeTint="D9"/>
-        </w:rPr>
-        <w:t xml:space="preserve">por exemplo, </w:t>
-      </w:r>
-      <w:r>
-        <w:rPr>
-          <w:color w:val="262626" w:themeColor="text1" w:themeTint="D9"/>
-        </w:rPr>
-        <w:t xml:space="preserve">ou </w:t>
-      </w:r>
-      <w:proofErr w:type="spellStart"/>
-      <w:r>
-        <w:rPr>
-          <w:color w:val="262626" w:themeColor="text1" w:themeTint="D9"/>
-        </w:rPr>
-        <w:t>shinrin-yoku</w:t>
-      </w:r>
-      <w:proofErr w:type="spellEnd"/>
-      <w:r>
-        <w:rPr>
-          <w:color w:val="262626" w:themeColor="text1" w:themeTint="D9"/>
-        </w:rPr>
-        <w:t>, surgiram nos anos 1980 como uma forma de terapia psicológica e física</w:t>
-      </w:r>
-      <w:r>
-        <w:rPr>
-          <w:color w:val="262626" w:themeColor="text1" w:themeTint="D9"/>
-        </w:rPr>
-        <w:t xml:space="preserve"> que envolve caminhar ou passar um tempo em uma floresta absorvendo sua atmosfera e inalando suas substâncias perfumadas chamadas </w:t>
-      </w:r>
-      <w:proofErr w:type="spellStart"/>
-      <w:r>
-        <w:rPr>
-          <w:color w:val="262626" w:themeColor="text1" w:themeTint="D9"/>
-        </w:rPr>
-        <w:t>fitoncidas</w:t>
-      </w:r>
-      <w:proofErr w:type="spellEnd"/>
-      <w:r>
-        <w:rPr>
-          <w:color w:val="262626" w:themeColor="text1" w:themeTint="D9"/>
-        </w:rPr>
-        <w:t xml:space="preserve">, que são liberadas pelas árvores, isso reduz a pressão arterial das pessoas, aumenta em 50% as chamadas "células exterminadoras naturais", um tipo de linfócito necessário para o funcionamento do sistema imunitário inato, alivia os sintomas depressivos e melhora sua saúde mental, </w:t>
-      </w:r>
-      <w:r>
-        <w:rPr>
-          <w:color w:val="262626" w:themeColor="text1" w:themeTint="D9"/>
-        </w:rPr>
-        <w:t>atingi</w:t>
-      </w:r>
-      <w:r>
-        <w:rPr>
-          <w:color w:val="262626" w:themeColor="text1" w:themeTint="D9"/>
-        </w:rPr>
-        <w:t>ndo</w:t>
-      </w:r>
-      <w:r>
-        <w:rPr>
-          <w:color w:val="262626" w:themeColor="text1" w:themeTint="D9"/>
-        </w:rPr>
-        <w:t xml:space="preserve"> um certo estado de bem-estar</w:t>
-      </w:r>
-      <w:r>
-        <w:rPr>
-          <w:color w:val="262626" w:themeColor="text1" w:themeTint="D9"/>
-        </w:rPr>
-        <w:t>.</w:t>
+        <w:t>Há muitos mecanismos biológicos possíveis por trás das vantagens da exposição a ambientes naturais verdes ou azuis. Uma explicação é que esses benefícios provavelmente decorrem da chamada teoria da restauração da atenção, que propõe que a exposição à natureza ajuda a aliviar a fadiga mental e melhora a capacidade de concentração</w:t>
+      </w:r>
+      <w:r>
+        <w:rPr>
+          <w:color w:val="262626" w:themeColor="text1" w:themeTint="D9"/>
+        </w:rPr>
+        <w:t>. "Os seres humanos têm dois tipos de atenção: a atenção dirigida, que é a que usamos no trabalho e é o tipo de atenção que pode ser fatigada ou esgotada, e a atenção involuntária, que é automaticamente capturada por coisas interessantes no ambiente e não pode ser fatigada.", explica Marc Berman, neurocientista ambiental e professor associado de psicologia da Universidade de Chicago.</w:t>
       </w:r>
     </w:p>
     <w:p>
@@ -3906,175 +3814,13 @@
         <w:rPr>
           <w:color w:val="262626" w:themeColor="text1" w:themeTint="D9"/>
         </w:rPr>
-        <w:t xml:space="preserve">"Quando estamos na natureza, geralmente estamos operando em um ritmo diferente", diz </w:t>
-      </w:r>
-      <w:proofErr w:type="spellStart"/>
-      <w:r>
-        <w:rPr>
-          <w:color w:val="262626" w:themeColor="text1" w:themeTint="D9"/>
-        </w:rPr>
-        <w:t>Hasbach</w:t>
-      </w:r>
-      <w:proofErr w:type="spellEnd"/>
-      <w:r>
-        <w:rPr>
-          <w:color w:val="262626" w:themeColor="text1" w:themeTint="D9"/>
-        </w:rPr>
-        <w:t xml:space="preserve">, autor de </w:t>
-      </w:r>
-      <w:proofErr w:type="spellStart"/>
-      <w:r>
-        <w:rPr>
-          <w:color w:val="262626" w:themeColor="text1" w:themeTint="D9"/>
-        </w:rPr>
-        <w:t>Grounded</w:t>
-      </w:r>
-      <w:proofErr w:type="spellEnd"/>
-      <w:r>
-        <w:rPr>
-          <w:color w:val="262626" w:themeColor="text1" w:themeTint="D9"/>
-        </w:rPr>
-        <w:t xml:space="preserve">: A </w:t>
-      </w:r>
-      <w:proofErr w:type="spellStart"/>
-      <w:r>
-        <w:rPr>
-          <w:color w:val="262626" w:themeColor="text1" w:themeTint="D9"/>
-        </w:rPr>
-        <w:t>Guided</w:t>
-      </w:r>
-      <w:proofErr w:type="spellEnd"/>
-      <w:r>
-        <w:rPr>
-          <w:color w:val="262626" w:themeColor="text1" w:themeTint="D9"/>
-        </w:rPr>
-        <w:t xml:space="preserve"> </w:t>
-      </w:r>
-      <w:proofErr w:type="spellStart"/>
-      <w:r>
-        <w:rPr>
-          <w:color w:val="262626" w:themeColor="text1" w:themeTint="D9"/>
-        </w:rPr>
-        <w:t>Journal</w:t>
-      </w:r>
-      <w:proofErr w:type="spellEnd"/>
-      <w:r>
-        <w:rPr>
-          <w:color w:val="262626" w:themeColor="text1" w:themeTint="D9"/>
-        </w:rPr>
-        <w:t xml:space="preserve"> </w:t>
-      </w:r>
-      <w:proofErr w:type="spellStart"/>
-      <w:r>
-        <w:rPr>
-          <w:color w:val="262626" w:themeColor="text1" w:themeTint="D9"/>
-        </w:rPr>
-        <w:t>to</w:t>
-      </w:r>
-      <w:proofErr w:type="spellEnd"/>
-      <w:r>
-        <w:rPr>
-          <w:color w:val="262626" w:themeColor="text1" w:themeTint="D9"/>
-        </w:rPr>
-        <w:t xml:space="preserve"> Help </w:t>
-      </w:r>
-      <w:proofErr w:type="spellStart"/>
-      <w:r>
-        <w:rPr>
-          <w:color w:val="262626" w:themeColor="text1" w:themeTint="D9"/>
-        </w:rPr>
-        <w:t>You</w:t>
-      </w:r>
-      <w:proofErr w:type="spellEnd"/>
-      <w:r>
-        <w:rPr>
-          <w:color w:val="262626" w:themeColor="text1" w:themeTint="D9"/>
-        </w:rPr>
-        <w:t xml:space="preserve"> </w:t>
-      </w:r>
-      <w:proofErr w:type="spellStart"/>
-      <w:r>
-        <w:rPr>
-          <w:color w:val="262626" w:themeColor="text1" w:themeTint="D9"/>
-        </w:rPr>
-        <w:t>Reconnect</w:t>
-      </w:r>
-      <w:proofErr w:type="spellEnd"/>
-      <w:r>
-        <w:rPr>
-          <w:color w:val="262626" w:themeColor="text1" w:themeTint="D9"/>
-        </w:rPr>
-        <w:t xml:space="preserve"> </w:t>
-      </w:r>
-      <w:proofErr w:type="spellStart"/>
-      <w:r>
-        <w:rPr>
-          <w:color w:val="262626" w:themeColor="text1" w:themeTint="D9"/>
-        </w:rPr>
-        <w:t>with</w:t>
-      </w:r>
-      <w:proofErr w:type="spellEnd"/>
-      <w:r>
-        <w:rPr>
-          <w:color w:val="262626" w:themeColor="text1" w:themeTint="D9"/>
-        </w:rPr>
-        <w:t xml:space="preserve"> </w:t>
-      </w:r>
-      <w:proofErr w:type="spellStart"/>
-      <w:r>
-        <w:rPr>
-          <w:color w:val="262626" w:themeColor="text1" w:themeTint="D9"/>
-        </w:rPr>
-        <w:t>the</w:t>
-      </w:r>
-      <w:proofErr w:type="spellEnd"/>
-      <w:r>
-        <w:rPr>
-          <w:color w:val="262626" w:themeColor="text1" w:themeTint="D9"/>
-        </w:rPr>
-        <w:t xml:space="preserve"> Power </w:t>
-      </w:r>
-      <w:proofErr w:type="spellStart"/>
-      <w:r>
-        <w:rPr>
-          <w:color w:val="262626" w:themeColor="text1" w:themeTint="D9"/>
-        </w:rPr>
-        <w:t>of</w:t>
-      </w:r>
-      <w:proofErr w:type="spellEnd"/>
-      <w:r>
-        <w:rPr>
-          <w:color w:val="262626" w:themeColor="text1" w:themeTint="D9"/>
-        </w:rPr>
-        <w:t xml:space="preserve"> </w:t>
-      </w:r>
-      <w:proofErr w:type="spellStart"/>
-      <w:r>
-        <w:rPr>
-          <w:color w:val="262626" w:themeColor="text1" w:themeTint="D9"/>
-        </w:rPr>
-        <w:t>Nature-and</w:t>
-      </w:r>
-      <w:proofErr w:type="spellEnd"/>
-      <w:r>
-        <w:rPr>
-          <w:color w:val="262626" w:themeColor="text1" w:themeTint="D9"/>
-        </w:rPr>
-        <w:t xml:space="preserve"> </w:t>
-      </w:r>
-      <w:proofErr w:type="spellStart"/>
-      <w:r>
-        <w:rPr>
-          <w:color w:val="262626" w:themeColor="text1" w:themeTint="D9"/>
-        </w:rPr>
-        <w:t>Yourself</w:t>
-      </w:r>
-      <w:proofErr w:type="spellEnd"/>
-      <w:r>
-        <w:rPr>
-          <w:color w:val="262626" w:themeColor="text1" w:themeTint="D9"/>
-        </w:rPr>
-        <w:t xml:space="preserve"> (Um diário guiado para ajudá-lo a se reconectar com o poder da natureza e consigo mesmo). "Isso permite a estimulação sensorial, permitindo-nos absorver o que vemos, ouvimos, cheiramos e sentimos. Isso nos ajuda a estar totalmente presentes."</w:t>
+        <w:t xml:space="preserve">Além disso, a presença na natureza pode provocar o que é chamado de "fascinação suave", uma experiência </w:t>
+      </w:r>
+      <w:r>
+        <w:rPr>
+          <w:color w:val="262626" w:themeColor="text1" w:themeTint="D9"/>
+        </w:rPr>
+        <w:t>agradável que não exige sua atenção total. Dessa forma, "sua mente pode vagar e você pode pensar sobre as coisas ao mesmo tempo", diz Berman. "Quando as pessoas estão na natureza, elas tendem a pensar em tópicos relacionados à espiritualidade e à jornada de suas vidas."</w:t>
       </w:r>
     </w:p>
     <w:p>
@@ -4088,46 +3834,6 @@
         <w:rPr>
           <w:color w:val="262626" w:themeColor="text1" w:themeTint="D9"/>
         </w:rPr>
-        <w:t>Há muitos mecanismos biológicos possíveis por trás das vantagens da exposição a ambientes naturais verdes ou azuis. Uma explicação é que esses benefícios provavelmente decorrem da chamada teoria da restauração da atenção, que propõe que a exposição à natureza ajuda a aliviar a fadiga mental e melhora a capacidade de concentração</w:t>
-      </w:r>
-      <w:r>
-        <w:rPr>
-          <w:color w:val="262626" w:themeColor="text1" w:themeTint="D9"/>
-        </w:rPr>
-        <w:t>. "Os seres humanos têm dois tipos de atenção: a atenção dirigida, que é a que usamos no trabalho e é o tipo de atenção que pode ser fatigada ou esgotada, e a atenção involuntária, que é automaticamente capturada por coisas interessantes no ambiente e não pode ser fatigada.", explica Marc Berman, neurocientista ambiental e professor associado de psicologia da Universidade de Chicago.</w:t>
-      </w:r>
-    </w:p>
-    <w:p>
-      <w:pPr>
-        <w:jc w:val="both"/>
-        <w:rPr>
-          <w:color w:val="262626" w:themeColor="text1" w:themeTint="D9"/>
-        </w:rPr>
-      </w:pPr>
-      <w:r>
-        <w:rPr>
-          <w:color w:val="262626" w:themeColor="text1" w:themeTint="D9"/>
-        </w:rPr>
-        <w:t xml:space="preserve">Além disso, a presença na natureza pode provocar o que é chamado de "fascinação suave", uma experiência </w:t>
-      </w:r>
-      <w:r>
-        <w:rPr>
-          <w:color w:val="262626" w:themeColor="text1" w:themeTint="D9"/>
-        </w:rPr>
-        <w:t>agradável que não exige sua atenção total. Dessa forma, "sua mente pode vagar e você pode pensar sobre as coisas ao mesmo tempo", diz Berman. "Quando as pessoas estão na natureza, elas tendem a pensar em tópicos relacionados à espiritualidade e à jornada de suas vidas."</w:t>
-      </w:r>
-    </w:p>
-    <w:p>
-      <w:pPr>
-        <w:jc w:val="both"/>
-        <w:rPr>
-          <w:color w:val="262626" w:themeColor="text1" w:themeTint="D9"/>
-        </w:rPr>
-      </w:pPr>
-      <w:r>
-        <w:rPr>
-          <w:color w:val="262626" w:themeColor="text1" w:themeTint="D9"/>
-        </w:rPr>
         <w:t>Esses efeitos são amplificados pela observação d</w:t>
       </w:r>
       <w:r>
@@ -4165,21 +3871,7 @@
           <w:color w:val="262626" w:themeColor="text1" w:themeTint="D9"/>
         </w:rPr>
         <w:lastRenderedPageBreak/>
-        <w:t xml:space="preserve">atividade de onda alfa no cérebro (medida com eletroencefalogramas, </w:t>
-      </w:r>
-      <w:proofErr w:type="spellStart"/>
-      <w:r>
-        <w:rPr>
-          <w:color w:val="262626" w:themeColor="text1" w:themeTint="D9"/>
-        </w:rPr>
-        <w:t>EEGs</w:t>
-      </w:r>
-      <w:proofErr w:type="spellEnd"/>
-      <w:r>
-        <w:rPr>
-          <w:color w:val="262626" w:themeColor="text1" w:themeTint="D9"/>
-        </w:rPr>
-        <w:t>), que está associada a um estado relaxado, porém desperto, e à atenção internalizada.</w:t>
+        <w:t>atividade de onda alfa no cérebro (medida com eletroencefalogramas, EEGs), que está associada a um estado relaxado, porém desperto, e à atenção internalizada.</w:t>
       </w:r>
     </w:p>
     <w:p>
@@ -4586,6 +4278,64 @@
     </w:p>
     <w:p>
       <w:pPr>
+        <w:jc w:val="center"/>
+      </w:pPr>
+      <w:r>
+        <w:drawing>
+          <wp:inline distT="0" distB="0" distL="0" distR="0" wp14:anchorId="5AB96E48" wp14:editId="57BD2AA8">
+            <wp:extent cx="5791200" cy="2446851"/>
+            <wp:effectExtent l="0" t="0" r="0" b="0"/>
+            <wp:docPr id="82127977" name="Imagem 1"/>
+            <wp:cNvGraphicFramePr>
+              <a:graphicFrameLocks xmlns:a="http://schemas.openxmlformats.org/drawingml/2006/main" noChangeAspect="1"/>
+            </wp:cNvGraphicFramePr>
+            <a:graphic xmlns:a="http://schemas.openxmlformats.org/drawingml/2006/main">
+              <a:graphicData uri="http://schemas.openxmlformats.org/drawingml/2006/picture">
+                <pic:pic xmlns:pic="http://schemas.openxmlformats.org/drawingml/2006/picture">
+                  <pic:nvPicPr>
+                    <pic:cNvPr id="0" name="Picture 1"/>
+                    <pic:cNvPicPr>
+                      <a:picLocks noChangeAspect="1" noChangeArrowheads="1"/>
+                    </pic:cNvPicPr>
+                  </pic:nvPicPr>
+                  <pic:blipFill rotWithShape="1">
+                    <a:blip r:embed="rId8">
+                      <a:extLst>
+                        <a:ext uri="{28A0092B-C50C-407E-A947-70E740481C1C}">
+                          <a14:useLocalDpi xmlns:a14="http://schemas.microsoft.com/office/drawing/2010/main" val="0"/>
+                        </a:ext>
+                      </a:extLst>
+                    </a:blip>
+                    <a:srcRect l="7194" t="3461"/>
+                    <a:stretch/>
+                  </pic:blipFill>
+                  <pic:spPr bwMode="auto">
+                    <a:xfrm>
+                      <a:off x="0" y="0"/>
+                      <a:ext cx="5964778" cy="2520190"/>
+                    </a:xfrm>
+                    <a:prstGeom prst="rect">
+                      <a:avLst/>
+                    </a:prstGeom>
+                    <a:noFill/>
+                    <a:ln>
+                      <a:noFill/>
+                    </a:ln>
+                    <a:extLst>
+                      <a:ext uri="{53640926-AAD7-44D8-BBD7-CCE9431645EC}">
+                        <a14:shadowObscured xmlns:a14="http://schemas.microsoft.com/office/drawing/2010/main"/>
+                      </a:ext>
+                    </a:extLst>
+                  </pic:spPr>
+                </pic:pic>
+              </a:graphicData>
+            </a:graphic>
+          </wp:inline>
+        </w:drawing>
+      </w:r>
+    </w:p>
+    <w:p>
+      <w:pPr>
         <w:pStyle w:val="Ttulo2"/>
         <w:jc w:val="both"/>
       </w:pPr>
@@ -4681,6 +4431,7 @@
         <w:jc w:val="both"/>
       </w:pPr>
       <w:r>
+        <w:lastRenderedPageBreak/>
         <w:t>Os recursos e funcionalidades do site serão limitados às habilidades técnicas e tecnologias aprendidas durante o semestre.</w:t>
       </w:r>
     </w:p>
@@ -4703,7 +4454,6 @@
       </w:pPr>
       <w:bookmarkStart w:id="13" w:name="_Toc166119271"/>
       <w:r>
-        <w:lastRenderedPageBreak/>
         <w:t xml:space="preserve">Planilha de </w:t>
       </w:r>
       <w:r>
@@ -4715,21 +4465,11 @@
       <w:pPr>
         <w:pStyle w:val="Ttulo2"/>
       </w:pPr>
-      <w:bookmarkStart w:id="14" w:name="_Toc166119272"/>
-      <w:r>
-        <w:t>Recursos necessários</w:t>
+      <w:bookmarkStart w:id="14" w:name="_Toc166119273"/>
+      <w:r>
+        <w:t>Macro cronograma</w:t>
       </w:r>
       <w:bookmarkEnd w:id="14"/>
-    </w:p>
-    <w:p>
-      <w:pPr>
-        <w:pStyle w:val="Ttulo2"/>
-      </w:pPr>
-      <w:bookmarkStart w:id="15" w:name="_Toc166119273"/>
-      <w:r>
-        <w:t>Macro cronograma</w:t>
-      </w:r>
-      <w:bookmarkEnd w:id="15"/>
     </w:p>
     <w:p>
       <w:pPr>
@@ -4757,7 +4497,7 @@
                     </pic:cNvPicPr>
                   </pic:nvPicPr>
                   <pic:blipFill>
-                    <a:blip r:embed="rId8">
+                    <a:blip r:embed="rId9">
                       <a:extLst>
                         <a:ext uri="{28A0092B-C50C-407E-A947-70E740481C1C}">
                           <a14:useLocalDpi xmlns:a14="http://schemas.microsoft.com/office/drawing/2010/main" val="0"/>
@@ -4793,11 +4533,11 @@
       <w:pPr>
         <w:pStyle w:val="Ttulo2"/>
       </w:pPr>
-      <w:bookmarkStart w:id="16" w:name="_Toc166119274"/>
+      <w:bookmarkStart w:id="15" w:name="_Toc166119274"/>
       <w:r>
         <w:t>Stakeholders</w:t>
       </w:r>
-      <w:bookmarkEnd w:id="16"/>
+      <w:bookmarkEnd w:id="15"/>
     </w:p>
     <w:p>
       <w:pPr>
@@ -4887,33 +4627,11 @@
           <w:color w:val="262626" w:themeColor="text1" w:themeTint="D9"/>
         </w:rPr>
       </w:pPr>
-      <w:proofErr w:type="spellStart"/>
-      <w:r>
-        <w:rPr>
-          <w:color w:val="262626" w:themeColor="text1" w:themeTint="D9"/>
-        </w:rPr>
-        <w:t>SPTech</w:t>
-      </w:r>
-      <w:proofErr w:type="spellEnd"/>
-      <w:r>
-        <w:rPr>
-          <w:color w:val="262626" w:themeColor="text1" w:themeTint="D9"/>
-        </w:rPr>
-        <w:t xml:space="preserve"> </w:t>
-      </w:r>
-      <w:proofErr w:type="spellStart"/>
-      <w:r>
-        <w:rPr>
-          <w:color w:val="262626" w:themeColor="text1" w:themeTint="D9"/>
-        </w:rPr>
-        <w:t>School</w:t>
-      </w:r>
-      <w:proofErr w:type="spellEnd"/>
-      <w:r>
-        <w:rPr>
-          <w:color w:val="262626" w:themeColor="text1" w:themeTint="D9"/>
-        </w:rPr>
-        <w:t xml:space="preserve">: O projeto está alinhado com os </w:t>
+      <w:r>
+        <w:rPr>
+          <w:color w:val="262626" w:themeColor="text1" w:themeTint="D9"/>
+        </w:rPr>
+        <w:t xml:space="preserve">SPTech School: O projeto está alinhado com os </w:t>
       </w:r>
       <w:r>
         <w:rPr>

</xml_diff>